<commit_message>
update link erd draw io
</commit_message>
<xml_diff>
--- a/Doc/Links.docx
+++ b/Doc/Links.docx
@@ -33,12 +33,12 @@
     <w:p>
       <w:pPr>
         <w:rPr>
-          <w:lang w:val="en-US"/>
+          <w:lang w:val="fr-FR"/>
         </w:rPr>
       </w:pPr>
       <w:r>
         <w:rPr>
-          <w:lang w:val="en-US"/>
+          <w:lang w:val="fr-FR"/>
         </w:rPr>
         <w:t xml:space="preserve">ERD: </w:t>
       </w:r>
@@ -46,37 +46,27 @@
         <w:r>
           <w:rPr>
             <w:rStyle w:val="Hyperlink"/>
-            <w:lang w:val="en-US"/>
           </w:rPr>
-          <w:t>https://app.diagrams.net/#G1RbrlxSOkf1P4shHWWQ5IP67-IQs8uE7h#%</w:t>
+          <w:t>https://drive.google.com/file/d/1RbrlxSOkf1P4shHWWQ5IP67-IQs8uE7h/view?usp=</w:t>
         </w:r>
         <w:r>
           <w:rPr>
             <w:rStyle w:val="Hyperlink"/>
-            <w:lang w:val="en-US"/>
           </w:rPr>
-          <w:t>7</w:t>
+          <w:t>s</w:t>
         </w:r>
         <w:r>
           <w:rPr>
             <w:rStyle w:val="Hyperlink"/>
-            <w:lang w:val="en-US"/>
           </w:rPr>
-          <w:t>B%22pageId</w:t>
-        </w:r>
-        <w:r>
-          <w:rPr>
-            <w:rStyle w:val="Hyperlink"/>
-            <w:lang w:val="en-US"/>
-          </w:rPr>
-          <w:t>%22%3A%22R2lEEEUBdFMjLlhIrx00%22%7D</w:t>
+          <w:t>haring</w:t>
         </w:r>
       </w:hyperlink>
     </w:p>
     <w:p>
       <w:pPr>
         <w:rPr>
-          <w:lang w:val="en-US"/>
+          <w:lang w:val="fr-FR"/>
         </w:rPr>
       </w:pPr>
     </w:p>

</xml_diff>